<commit_message>
Adicionando a função de diminuir a fonte automaticamente se o texto do título, pontos, versículos ou frase for muito grande
</commit_message>
<xml_diff>
--- a/entrada.docx
+++ b/entrada.docx
@@ -9,7 +9,13 @@
     </w:p>
     <w:p>
       <w:r>
-        <w:t>Pregador: João Silva</w:t>
+        <w:t xml:space="preserve">Pregador: </w:t>
+      </w:r>
+      <w:r>
+        <w:t xml:space="preserve">Pr. </w:t>
+      </w:r>
+      <w:r>
+        <w:t>Danilo Figueira</w:t>
       </w:r>
     </w:p>
     <w:p/>
@@ -26,7 +32,15 @@
         <w:t xml:space="preserve">Texto chave: </w:t>
       </w:r>
       <w:r>
-        <w:t>⁴ Porque todo o que é nascido de Deus vence o mundo; e esta é a vitória que vence o mundo, a nossa fé.</w:t>
+        <w:t xml:space="preserve">⁴ Porque </w:t>
+      </w:r>
+      <w:proofErr w:type="spellStart"/>
+      <w:r>
+        <w:t>todo</w:t>
+      </w:r>
+      <w:proofErr w:type="spellEnd"/>
+      <w:r>
+        <w:t xml:space="preserve"> o que é nascido de Deus vence o mundo; e esta é a vitória que vence o mundo, a nossa fé.</w:t>
       </w:r>
     </w:p>
     <w:p>
@@ -42,8 +56,13 @@
     </w:p>
     <w:p>
       <w:r>
-        <w:t>Subtítulo: Teste Subtitulo</w:t>
-      </w:r>
+        <w:t xml:space="preserve">Subtítulo: Teste </w:t>
+      </w:r>
+      <w:proofErr w:type="spellStart"/>
+      <w:r>
+        <w:t>Subtitulo</w:t>
+      </w:r>
+      <w:proofErr w:type="spellEnd"/>
     </w:p>
     <w:p>
       <w:r>
@@ -57,6 +76,7 @@
       <w:r>
         <w:t xml:space="preserve">Texto: </w:t>
       </w:r>
+      <w:proofErr w:type="gramStart"/>
       <w:r>
         <w:rPr>
           <w:rFonts w:hint="eastAsia"/>
@@ -64,7 +84,11 @@
         <w:t>¹</w:t>
       </w:r>
       <w:r>
-        <w:t xml:space="preserve"> Ora, a fé é o firme fundamento das coisas que se esperam, e a prova das coisas que não se veem.</w:t>
+        <w:t xml:space="preserve"> Ora</w:t>
+      </w:r>
+      <w:proofErr w:type="gramEnd"/>
+      <w:r>
+        <w:t>, a fé é o firme fundamento das coisas que se esperam, e a prova das coisas que não se veem.</w:t>
       </w:r>
     </w:p>
     <w:p>
@@ -88,8 +112,9 @@
       <w:r>
         <w:t xml:space="preserve"> Pela fé entendemos que os mundos pela palavra de Deus foram criados; de maneira que aquilo que se vê não foi feito do que é aparente.</w:t>
       </w:r>
-    </w:p>
-    <w:p>
+      <w:r>
+        <w:t xml:space="preserve"> </w:t>
+      </w:r>
       <w:r>
         <w:t xml:space="preserve">⁴ Pela fé Abel ofereceu a Deus maior sacrifício do que Caim, pelo qual alcançou testemunho de que era justo, dando Deus testemunho dos seus dons, e por ela, depois de morto, ainda fala. </w:t>
       </w:r>
@@ -136,8 +161,13 @@
       </w:r>
     </w:p>
     <w:p>
-      <w:r>
-        <w:t>⁷ Mas ide, dizei a seus discípulos, e a Pedro, que ele vai adiante de vós para a Galileia; ali o vereis, como ele vos disse.</w:t>
+      <w:proofErr w:type="gramStart"/>
+      <w:r>
+        <w:t>⁷</w:t>
+      </w:r>
+      <w:proofErr w:type="gramEnd"/>
+      <w:r>
+        <w:t xml:space="preserve"> Mas ide, dizei a seus discípulos, e a Pedro, que ele vai adiante de vós para a Galileia; ali o vereis, como ele vos disse.</w:t>
       </w:r>
     </w:p>
     <w:p>
@@ -202,7 +232,15 @@
         <w:t>¹</w:t>
       </w:r>
       <w:r>
-        <w:t>⁴ Finalmente apareceu aos onze, estando eles assentados à mesa, e lançou-lhes em rosto a sua incredulidade e dureza de coração, por não haverem crido nos que o tinham visto já ressuscitado.</w:t>
+        <w:t xml:space="preserve">⁴ Finalmente apareceu aos onze, estando eles assentados à mesa, e </w:t>
+      </w:r>
+      <w:proofErr w:type="spellStart"/>
+      <w:r>
+        <w:t>lançou-lhes</w:t>
+      </w:r>
+      <w:proofErr w:type="spellEnd"/>
+      <w:r>
+        <w:t xml:space="preserve"> em rosto a sua incredulidade e dureza de coração, por não haverem crido nos que o tinham visto já ressuscitado.</w:t>
       </w:r>
     </w:p>
     <w:p>
@@ -245,7 +283,10 @@
     </w:p>
     <w:p>
       <w:r>
-        <w:t>Frase: Os que esperam em Deus...</w:t>
+        <w:t xml:space="preserve">Frase: </w:t>
+      </w:r>
+      <w:r>
+        <w:t>Não pare! Deus ainda está escrevendo sua história</w:t>
       </w:r>
     </w:p>
     <w:p/>
@@ -256,7 +297,23 @@
     </w:p>
     <w:p>
       <w:r>
-        <w:t>Porque todo o que é nascido de Deus vence o mundo...² Porque por ela os antigos alcançaram testemunho.³ Pela fé entendemos que os mundos pela palavra de Deus foram criados; de maneira que aquilo que se vê não foi feito do que é aparente.</w:t>
+        <w:t xml:space="preserve">Porque </w:t>
+      </w:r>
+      <w:proofErr w:type="spellStart"/>
+      <w:r>
+        <w:t>todo</w:t>
+      </w:r>
+      <w:proofErr w:type="spellEnd"/>
+      <w:r>
+        <w:t xml:space="preserve"> o que é nascido de Deus vence o mundo...² Porque por ela os antigos alcançaram </w:t>
+      </w:r>
+      <w:proofErr w:type="gramStart"/>
+      <w:r>
+        <w:t>testemunho.³</w:t>
+      </w:r>
+      <w:proofErr w:type="gramEnd"/>
+      <w:r>
+        <w:t xml:space="preserve"> Pela fé entendemos que os mundos pela palavra de Deus foram criados; de maneira que aquilo que se vê não foi feito do que é aparente.</w:t>
       </w:r>
     </w:p>
     <w:p/>

</xml_diff>

<commit_message>
Criando função para corrigir nome do arquivo se tiver caracteres especiais e substituindo tema 1
</commit_message>
<xml_diff>
--- a/entrada.docx
+++ b/entrada.docx
@@ -4,7 +4,10 @@
   <w:body>
     <w:p>
       <w:r>
-        <w:t>Título: A fé que vence o mundo</w:t>
+        <w:t xml:space="preserve">Título: </w:t>
+      </w:r>
+      <w:r>
+        <w:t>A fé que vence o mundo</w:t>
       </w:r>
     </w:p>
     <w:p>
@@ -32,15 +35,7 @@
         <w:t xml:space="preserve">Texto chave: </w:t>
       </w:r>
       <w:r>
-        <w:t xml:space="preserve">⁴ Porque </w:t>
-      </w:r>
-      <w:proofErr w:type="spellStart"/>
-      <w:r>
-        <w:t>todo</w:t>
-      </w:r>
-      <w:proofErr w:type="spellEnd"/>
-      <w:r>
-        <w:t xml:space="preserve"> o que é nascido de Deus vence o mundo; e esta é a vitória que vence o mundo, a nossa fé.</w:t>
+        <w:t>⁴ Porque todo o que é nascido de Deus vence o mundo; e esta é a vitória que vence o mundo, a nossa fé.</w:t>
       </w:r>
     </w:p>
     <w:p>
@@ -56,13 +51,8 @@
     </w:p>
     <w:p>
       <w:r>
-        <w:t xml:space="preserve">Subtítulo: Teste </w:t>
-      </w:r>
-      <w:proofErr w:type="spellStart"/>
-      <w:r>
-        <w:t>Subtitulo</w:t>
-      </w:r>
-      <w:proofErr w:type="spellEnd"/>
+        <w:t>Subtítulo: Teste Subtitulo</w:t>
+      </w:r>
     </w:p>
     <w:p>
       <w:r>
@@ -135,6 +125,14 @@
         <w:t>Texto: Em verdade vos digo que qualquer que disser a este monte: Ergue-te e lança-te no mar...</w:t>
       </w:r>
     </w:p>
+    <w:p>
+      <w:r>
+        <w:t xml:space="preserve">Frase: </w:t>
+      </w:r>
+      <w:r>
+        <w:t>"O homem que diz que a verdade não existe está pedindo para que você não acredite nele. Então, não acredite" - Roger Scruton</w:t>
+      </w:r>
+    </w:p>
     <w:p/>
     <w:p>
       <w:r>
@@ -143,12 +141,12 @@
     </w:p>
     <w:p>
       <w:r>
+        <w:lastRenderedPageBreak/>
         <w:t>Versículo: Marcos 16:5-10</w:t>
       </w:r>
     </w:p>
     <w:p>
       <w:r>
-        <w:lastRenderedPageBreak/>
         <w:t xml:space="preserve">Texto: </w:t>
       </w:r>
       <w:r>
@@ -232,15 +230,7 @@
         <w:t>¹</w:t>
       </w:r>
       <w:r>
-        <w:t xml:space="preserve">⁴ Finalmente apareceu aos onze, estando eles assentados à mesa, e </w:t>
-      </w:r>
-      <w:proofErr w:type="spellStart"/>
-      <w:r>
-        <w:t>lançou-lhes</w:t>
-      </w:r>
-      <w:proofErr w:type="spellEnd"/>
-      <w:r>
-        <w:t xml:space="preserve"> em rosto a sua incredulidade e dureza de coração, por não haverem crido nos que o tinham visto já ressuscitado.</w:t>
+        <w:t>⁴ Finalmente apareceu aos onze, estando eles assentados à mesa, e lançou-lhes em rosto a sua incredulidade e dureza de coração, por não haverem crido nos que o tinham visto já ressuscitado.</w:t>
       </w:r>
     </w:p>
     <w:p>
@@ -283,40 +273,13 @@
     </w:p>
     <w:p>
       <w:r>
+        <w:lastRenderedPageBreak/>
         <w:t xml:space="preserve">Frase: </w:t>
       </w:r>
       <w:r>
         <w:t>Não pare! Deus ainda está escrevendo sua história</w:t>
       </w:r>
     </w:p>
-    <w:p/>
-    <w:p>
-      <w:r>
-        <w:t>Vale ressaltar que após esse primeiro slide de texto-chave teve continuação dos versículos do ponto 1, divido em 3 versículos como era para ser.</w:t>
-      </w:r>
-    </w:p>
-    <w:p>
-      <w:r>
-        <w:t xml:space="preserve">Porque </w:t>
-      </w:r>
-      <w:proofErr w:type="spellStart"/>
-      <w:r>
-        <w:t>todo</w:t>
-      </w:r>
-      <w:proofErr w:type="spellEnd"/>
-      <w:r>
-        <w:t xml:space="preserve"> o que é nascido de Deus vence o mundo...² Porque por ela os antigos alcançaram </w:t>
-      </w:r>
-      <w:proofErr w:type="gramStart"/>
-      <w:r>
-        <w:t>testemunho.³</w:t>
-      </w:r>
-      <w:proofErr w:type="gramEnd"/>
-      <w:r>
-        <w:t xml:space="preserve"> Pela fé entendemos que os mundos pela palavra de Deus foram criados; de maneira que aquilo que se vê não foi feito do que é aparente.</w:t>
-      </w:r>
-    </w:p>
-    <w:p/>
     <w:sectPr>
       <w:pgSz w:w="11906" w:h="16838"/>
       <w:pgMar w:top="1985" w:right="1701" w:bottom="1701" w:left="1701" w:header="708" w:footer="708" w:gutter="0"/>
@@ -931,6 +894,7 @@
   <w:style w:type="character" w:default="1" w:styleId="Fontepargpadro">
     <w:name w:val="Default Paragraph Font"/>
     <w:uiPriority w:val="1"/>
+    <w:semiHidden/>
     <w:unhideWhenUsed/>
   </w:style>
   <w:style w:type="table" w:default="1" w:styleId="Tabelanormal">
@@ -1242,6 +1206,22 @@
       <w:smallCaps/>
       <w:color w:val="0F4761" w:themeColor="accent1" w:themeShade="BF"/>
       <w:spacing w:val="5"/>
+    </w:rPr>
+  </w:style>
+  <w:style w:type="paragraph" w:styleId="NormalWeb">
+    <w:name w:val="Normal (Web)"/>
+    <w:basedOn w:val="Normal"/>
+    <w:uiPriority w:val="99"/>
+    <w:semiHidden/>
+    <w:unhideWhenUsed/>
+    <w:rsid w:val="00E83FB3"/>
+    <w:pPr>
+      <w:spacing w:before="100" w:beforeAutospacing="1" w:after="100" w:afterAutospacing="1" w:line="240" w:lineRule="auto"/>
+    </w:pPr>
+    <w:rPr>
+      <w:rFonts w:ascii="Times New Roman" w:eastAsia="Times New Roman" w:hAnsi="Times New Roman" w:cs="Times New Roman"/>
+      <w:kern w:val="0"/>
+      <w14:ligatures w14:val="none"/>
     </w:rPr>
   </w:style>
 </w:styles>

</xml_diff>